<commit_message>
TS 2 & 3 PP files Tamil Pushed 30/09/2021
</commit_message>
<xml_diff>
--- a/TS-Padam/TS-3.1/TS 3.1 Sanskrit Pada Paatam Corrections.docx
+++ b/TS-Padam/TS-3.1/TS 3.1 Sanskrit Pada Paatam Corrections.docx
@@ -1,6 +1,6 @@
 
 <file path=word/document.xml><?xml version="1.0" encoding="utf-8"?>
-<w:document xmlns:wpc="http://schemas.microsoft.com/office/word/2010/wordprocessingCanvas" xmlns:cx="http://schemas.microsoft.com/office/drawing/2014/chartex" xmlns:cx1="http://schemas.microsoft.com/office/drawing/2015/9/8/chartex" xmlns:mc="http://schemas.openxmlformats.org/markup-compatibility/2006" xmlns:o="urn:schemas-microsoft-com:office:office" xmlns:r="http://schemas.openxmlformats.org/officeDocument/2006/relationships" xmlns:m="http://schemas.openxmlformats.org/officeDocument/2006/math" xmlns:v="urn:schemas-microsoft-com:vml" xmlns:wp14="http://schemas.microsoft.com/office/word/2010/wordprocessingDrawing" xmlns:wp="http://schemas.openxmlformats.org/drawingml/2006/wordprocessingDrawing" xmlns:w10="urn:schemas-microsoft-com:office:word" xmlns:w="http://schemas.openxmlformats.org/wordprocessingml/2006/main" xmlns:w14="http://schemas.microsoft.com/office/word/2010/wordml" xmlns:w15="http://schemas.microsoft.com/office/word/2012/wordml" xmlns:w16se="http://schemas.microsoft.com/office/word/2015/wordml/symex" xmlns:wpg="http://schemas.microsoft.com/office/word/2010/wordprocessingGroup" xmlns:wpi="http://schemas.microsoft.com/office/word/2010/wordprocessingInk" xmlns:wne="http://schemas.microsoft.com/office/word/2006/wordml" xmlns:wps="http://schemas.microsoft.com/office/word/2010/wordprocessingShape" mc:Ignorable="w14 w15 w16se wp14">
+<w:document xmlns:wpc="http://schemas.microsoft.com/office/word/2010/wordprocessingCanvas" xmlns:cx="http://schemas.microsoft.com/office/drawing/2014/chartex" xmlns:cx1="http://schemas.microsoft.com/office/drawing/2015/9/8/chartex" xmlns:cx2="http://schemas.microsoft.com/office/drawing/2015/10/21/chartex" xmlns:cx3="http://schemas.microsoft.com/office/drawing/2016/5/9/chartex" xmlns:cx4="http://schemas.microsoft.com/office/drawing/2016/5/10/chartex" xmlns:cx5="http://schemas.microsoft.com/office/drawing/2016/5/11/chartex" xmlns:cx6="http://schemas.microsoft.com/office/drawing/2016/5/12/chartex" xmlns:cx7="http://schemas.microsoft.com/office/drawing/2016/5/13/chartex" xmlns:cx8="http://schemas.microsoft.com/office/drawing/2016/5/14/chartex" xmlns:mc="http://schemas.openxmlformats.org/markup-compatibility/2006" xmlns:aink="http://schemas.microsoft.com/office/drawing/2016/ink" xmlns:am3d="http://schemas.microsoft.com/office/drawing/2017/model3d" xmlns:o="urn:schemas-microsoft-com:office:office" xmlns:r="http://schemas.openxmlformats.org/officeDocument/2006/relationships" xmlns:m="http://schemas.openxmlformats.org/officeDocument/2006/math" xmlns:v="urn:schemas-microsoft-com:vml" xmlns:wp14="http://schemas.microsoft.com/office/word/2010/wordprocessingDrawing" xmlns:wp="http://schemas.openxmlformats.org/drawingml/2006/wordprocessingDrawing" xmlns:w10="urn:schemas-microsoft-com:office:word" xmlns:w="http://schemas.openxmlformats.org/wordprocessingml/2006/main" xmlns:w14="http://schemas.microsoft.com/office/word/2010/wordml" xmlns:w15="http://schemas.microsoft.com/office/word/2012/wordml" xmlns:w16cex="http://schemas.microsoft.com/office/word/2018/wordml/cex" xmlns:w16cid="http://schemas.microsoft.com/office/word/2016/wordml/cid" xmlns:w16="http://schemas.microsoft.com/office/word/2018/wordml" xmlns:w16sdtdh="http://schemas.microsoft.com/office/word/2020/wordml/sdtdatahash" xmlns:w16se="http://schemas.microsoft.com/office/word/2015/wordml/symex" xmlns:wpg="http://schemas.microsoft.com/office/word/2010/wordprocessingGroup" xmlns:wpi="http://schemas.microsoft.com/office/word/2010/wordprocessingInk" xmlns:wne="http://schemas.microsoft.com/office/word/2006/wordml" xmlns:wps="http://schemas.microsoft.com/office/word/2010/wordprocessingShape" mc:Ignorable="w14 w15 w16se w16cid w16 w16cex w16sdtdh wp14">
   <w:body>
     <w:p>
       <w:pPr>
@@ -21,51 +21,7 @@
           <w:szCs w:val="32"/>
           <w:u w:val="single"/>
         </w:rPr>
-        <w:t xml:space="preserve">TS </w:t>
-      </w:r>
-      <w:proofErr w:type="spellStart"/>
-      <w:r>
-        <w:rPr>
-          <w:b/>
-          <w:bCs/>
-          <w:sz w:val="32"/>
-          <w:szCs w:val="32"/>
-          <w:u w:val="single"/>
-        </w:rPr>
-        <w:t>Pada</w:t>
-      </w:r>
-      <w:proofErr w:type="spellEnd"/>
-      <w:r>
-        <w:rPr>
-          <w:b/>
-          <w:bCs/>
-          <w:sz w:val="32"/>
-          <w:szCs w:val="32"/>
-          <w:u w:val="single"/>
-        </w:rPr>
-        <w:t xml:space="preserve"> </w:t>
-      </w:r>
-      <w:proofErr w:type="spellStart"/>
-      <w:r>
-        <w:rPr>
-          <w:b/>
-          <w:bCs/>
-          <w:sz w:val="32"/>
-          <w:szCs w:val="32"/>
-          <w:u w:val="single"/>
-        </w:rPr>
-        <w:t>Paatam</w:t>
-      </w:r>
-      <w:proofErr w:type="spellEnd"/>
-      <w:r>
-        <w:rPr>
-          <w:b/>
-          <w:bCs/>
-          <w:sz w:val="32"/>
-          <w:szCs w:val="32"/>
-          <w:u w:val="single"/>
-        </w:rPr>
-        <w:t xml:space="preserve"> – TS 3.1 Sanskrit corrections – Observed </w:t>
+        <w:t xml:space="preserve">TS Pada Paatam – TS 3.1 Sanskrit corrections – Observed </w:t>
       </w:r>
       <w:proofErr w:type="gramStart"/>
       <w:r>
@@ -143,12 +99,16 @@
               <w:spacing w:before="0" w:line="240" w:lineRule="auto"/>
               <w:jc w:val="center"/>
               <w:rPr>
+                <w:b/>
+                <w:bCs/>
                 <w:sz w:val="32"/>
                 <w:szCs w:val="32"/>
               </w:rPr>
             </w:pPr>
             <w:r>
               <w:rPr>
+                <w:b/>
+                <w:bCs/>
                 <w:sz w:val="32"/>
                 <w:szCs w:val="32"/>
               </w:rPr>
@@ -160,12 +120,16 @@
               <w:spacing w:before="0" w:line="240" w:lineRule="auto"/>
               <w:jc w:val="center"/>
               <w:rPr>
+                <w:b/>
+                <w:bCs/>
                 <w:sz w:val="32"/>
                 <w:szCs w:val="32"/>
               </w:rPr>
             </w:pPr>
             <w:r>
               <w:rPr>
+                <w:b/>
+                <w:bCs/>
                 <w:sz w:val="32"/>
                 <w:szCs w:val="32"/>
               </w:rPr>
@@ -189,12 +153,16 @@
               <w:spacing w:before="0" w:line="240" w:lineRule="auto"/>
               <w:jc w:val="center"/>
               <w:rPr>
+                <w:b/>
+                <w:bCs/>
                 <w:sz w:val="32"/>
                 <w:szCs w:val="32"/>
               </w:rPr>
             </w:pPr>
             <w:r>
               <w:rPr>
+                <w:b/>
+                <w:bCs/>
                 <w:sz w:val="32"/>
                 <w:szCs w:val="32"/>
               </w:rPr>
@@ -219,12 +187,16 @@
               <w:ind w:right="-18"/>
               <w:jc w:val="center"/>
               <w:rPr>
+                <w:b/>
+                <w:bCs/>
                 <w:sz w:val="32"/>
                 <w:szCs w:val="32"/>
               </w:rPr>
             </w:pPr>
             <w:r>
               <w:rPr>
+                <w:b/>
+                <w:bCs/>
                 <w:sz w:val="32"/>
                 <w:szCs w:val="32"/>
               </w:rPr>
@@ -274,31 +246,7 @@
                 <w:szCs w:val="28"/>
                 <w:lang w:eastAsia="en-IN" w:bidi="ml-IN"/>
               </w:rPr>
-              <w:t xml:space="preserve">TS 3.1.10.2 – </w:t>
-            </w:r>
-            <w:proofErr w:type="spellStart"/>
-            <w:r>
-              <w:rPr>
-                <w:rFonts w:eastAsia="Times New Roman" w:cs="Arial"/>
-                <w:b/>
-                <w:color w:val="FF0000"/>
-                <w:sz w:val="28"/>
-                <w:szCs w:val="28"/>
-                <w:lang w:eastAsia="en-IN" w:bidi="ml-IN"/>
-              </w:rPr>
-              <w:t>Padam</w:t>
-            </w:r>
-            <w:proofErr w:type="spellEnd"/>
-            <w:r>
-              <w:rPr>
-                <w:rFonts w:eastAsia="Times New Roman" w:cs="Arial"/>
-                <w:b/>
-                <w:color w:val="FF0000"/>
-                <w:sz w:val="28"/>
-                <w:szCs w:val="28"/>
-                <w:lang w:eastAsia="en-IN" w:bidi="ml-IN"/>
-              </w:rPr>
-              <w:t xml:space="preserve"> </w:t>
+              <w:t xml:space="preserve">TS 3.1.10.2 – Padam </w:t>
             </w:r>
           </w:p>
           <w:p>
@@ -319,7 +267,6 @@
                 <w:lang w:eastAsia="en-IN" w:bidi="ml-IN"/>
               </w:rPr>
             </w:pPr>
-            <w:proofErr w:type="spellStart"/>
             <w:r>
               <w:rPr>
                 <w:rFonts w:eastAsia="Times New Roman" w:cs="Arial"/>
@@ -329,19 +276,7 @@
                 <w:szCs w:val="28"/>
                 <w:lang w:eastAsia="en-IN" w:bidi="ml-IN"/>
               </w:rPr>
-              <w:t>Padam</w:t>
-            </w:r>
-            <w:proofErr w:type="spellEnd"/>
-            <w:r>
-              <w:rPr>
-                <w:rFonts w:eastAsia="Times New Roman" w:cs="Arial"/>
-                <w:b/>
-                <w:color w:val="FF0000"/>
-                <w:sz w:val="28"/>
-                <w:szCs w:val="28"/>
-                <w:lang w:eastAsia="en-IN" w:bidi="ml-IN"/>
-              </w:rPr>
-              <w:t xml:space="preserve"> No. 51 &amp; 56</w:t>
+              <w:t>Padam No. 51 &amp; 56</w:t>
             </w:r>
           </w:p>
           <w:p>
@@ -361,7 +296,6 @@
                 <w:lang w:eastAsia="en-IN" w:bidi="ml-IN"/>
               </w:rPr>
             </w:pPr>
-            <w:proofErr w:type="spellStart"/>
             <w:r>
               <w:rPr>
                 <w:rFonts w:eastAsia="Times New Roman" w:cs="Arial"/>
@@ -371,19 +305,7 @@
                 <w:szCs w:val="28"/>
                 <w:lang w:eastAsia="en-IN" w:bidi="ml-IN"/>
               </w:rPr>
-              <w:t>Panchaati</w:t>
-            </w:r>
-            <w:proofErr w:type="spellEnd"/>
-            <w:r>
-              <w:rPr>
-                <w:rFonts w:eastAsia="Times New Roman" w:cs="Arial"/>
-                <w:b/>
-                <w:color w:val="FF0000"/>
-                <w:sz w:val="28"/>
-                <w:szCs w:val="28"/>
-                <w:lang w:eastAsia="en-IN" w:bidi="ml-IN"/>
-              </w:rPr>
-              <w:t xml:space="preserve"> No. 33</w:t>
+              <w:t>Panchaati No. 33</w:t>
             </w:r>
           </w:p>
         </w:tc>
@@ -657,8 +579,6 @@
               </w:rPr>
               <w:t>qÉ</w:t>
             </w:r>
-            <w:bookmarkStart w:id="0" w:name="_GoBack"/>
-            <w:bookmarkEnd w:id="0"/>
             <w:proofErr w:type="spellEnd"/>
             <w:r>
               <w:rPr>
@@ -765,20 +685,8 @@
                 <w:szCs w:val="28"/>
                 <w:lang w:eastAsia="en-IN" w:bidi="ml-IN"/>
               </w:rPr>
-              <w:t xml:space="preserve">TS 3.1.6.1 - </w:t>
-            </w:r>
-            <w:proofErr w:type="spellStart"/>
-            <w:r>
-              <w:rPr>
-                <w:rFonts w:eastAsia="Times New Roman" w:cs="Arial"/>
-                <w:b/>
-                <w:sz w:val="28"/>
-                <w:szCs w:val="28"/>
-                <w:lang w:eastAsia="en-IN" w:bidi="ml-IN"/>
-              </w:rPr>
-              <w:t>Vaakyam</w:t>
-            </w:r>
-            <w:proofErr w:type="spellEnd"/>
+              <w:t>TS 3.1.6.1 - Vaakyam</w:t>
+            </w:r>
           </w:p>
           <w:p>
             <w:pPr>
@@ -825,7 +733,6 @@
                 <w:lang w:eastAsia="en-IN" w:bidi="ml-IN"/>
               </w:rPr>
             </w:pPr>
-            <w:proofErr w:type="spellStart"/>
             <w:r>
               <w:rPr>
                 <w:rFonts w:eastAsia="Times New Roman" w:cs="Arial"/>
@@ -834,18 +741,7 @@
                 <w:szCs w:val="28"/>
                 <w:lang w:eastAsia="en-IN" w:bidi="ml-IN"/>
               </w:rPr>
-              <w:t>Panchaati</w:t>
-            </w:r>
-            <w:proofErr w:type="spellEnd"/>
-            <w:r>
-              <w:rPr>
-                <w:rFonts w:eastAsia="Times New Roman" w:cs="Arial"/>
-                <w:b/>
-                <w:sz w:val="28"/>
-                <w:szCs w:val="28"/>
-                <w:lang w:eastAsia="en-IN" w:bidi="ml-IN"/>
-              </w:rPr>
-              <w:t xml:space="preserve"> No. - 17</w:t>
+              <w:t>Panchaati No. - 17</w:t>
             </w:r>
           </w:p>
         </w:tc>
@@ -1078,20 +974,8 @@
                 <w:szCs w:val="28"/>
                 <w:lang w:eastAsia="en-IN" w:bidi="ml-IN"/>
               </w:rPr>
-              <w:t xml:space="preserve">TS 3.1.11.4 - </w:t>
-            </w:r>
-            <w:proofErr w:type="spellStart"/>
-            <w:r>
-              <w:rPr>
-                <w:rFonts w:eastAsia="Times New Roman" w:cs="Arial"/>
-                <w:b/>
-                <w:sz w:val="28"/>
-                <w:szCs w:val="28"/>
-                <w:lang w:eastAsia="en-IN" w:bidi="ml-IN"/>
-              </w:rPr>
-              <w:t>Vaakyam</w:t>
-            </w:r>
-            <w:proofErr w:type="spellEnd"/>
+              <w:t>TS 3.1.11.4 - Vaakyam</w:t>
+            </w:r>
           </w:p>
           <w:p>
             <w:pPr>
@@ -1138,7 +1022,6 @@
                 <w:lang w:eastAsia="en-IN" w:bidi="ml-IN"/>
               </w:rPr>
             </w:pPr>
-            <w:proofErr w:type="spellStart"/>
             <w:r>
               <w:rPr>
                 <w:rFonts w:eastAsia="Times New Roman" w:cs="Arial"/>
@@ -1147,18 +1030,7 @@
                 <w:szCs w:val="28"/>
                 <w:lang w:eastAsia="en-IN" w:bidi="ml-IN"/>
               </w:rPr>
-              <w:t>Panchaati</w:t>
-            </w:r>
-            <w:proofErr w:type="spellEnd"/>
-            <w:r>
-              <w:rPr>
-                <w:rFonts w:eastAsia="Times New Roman" w:cs="Arial"/>
-                <w:b/>
-                <w:sz w:val="28"/>
-                <w:szCs w:val="28"/>
-                <w:lang w:eastAsia="en-IN" w:bidi="ml-IN"/>
-              </w:rPr>
-              <w:t xml:space="preserve"> No. - 38</w:t>
+              <w:t>Panchaati No. - 38</w:t>
             </w:r>
           </w:p>
         </w:tc>
@@ -1420,29 +1292,7 @@
                 <w:szCs w:val="28"/>
                 <w:lang w:eastAsia="en-IN" w:bidi="ml-IN"/>
               </w:rPr>
-              <w:t xml:space="preserve">TS 3.1.10.2 – </w:t>
-            </w:r>
-            <w:proofErr w:type="spellStart"/>
-            <w:r>
-              <w:rPr>
-                <w:rFonts w:eastAsia="Times New Roman" w:cs="Arial"/>
-                <w:b/>
-                <w:sz w:val="28"/>
-                <w:szCs w:val="28"/>
-                <w:lang w:eastAsia="en-IN" w:bidi="ml-IN"/>
-              </w:rPr>
-              <w:t>Padam</w:t>
-            </w:r>
-            <w:proofErr w:type="spellEnd"/>
-            <w:r>
-              <w:rPr>
-                <w:rFonts w:eastAsia="Times New Roman" w:cs="Arial"/>
-                <w:b/>
-                <w:sz w:val="28"/>
-                <w:szCs w:val="28"/>
-                <w:lang w:eastAsia="en-IN" w:bidi="ml-IN"/>
-              </w:rPr>
-              <w:t xml:space="preserve"> </w:t>
+              <w:t xml:space="preserve">TS 3.1.10.2 – Padam </w:t>
             </w:r>
           </w:p>
           <w:p>
@@ -1462,7 +1312,6 @@
                 <w:lang w:eastAsia="en-IN" w:bidi="ml-IN"/>
               </w:rPr>
             </w:pPr>
-            <w:proofErr w:type="spellStart"/>
             <w:r>
               <w:rPr>
                 <w:rFonts w:eastAsia="Times New Roman" w:cs="Arial"/>
@@ -1471,18 +1320,7 @@
                 <w:szCs w:val="28"/>
                 <w:lang w:eastAsia="en-IN" w:bidi="ml-IN"/>
               </w:rPr>
-              <w:t>Padam</w:t>
-            </w:r>
-            <w:proofErr w:type="spellEnd"/>
-            <w:r>
-              <w:rPr>
-                <w:rFonts w:eastAsia="Times New Roman" w:cs="Arial"/>
-                <w:b/>
-                <w:sz w:val="28"/>
-                <w:szCs w:val="28"/>
-                <w:lang w:eastAsia="en-IN" w:bidi="ml-IN"/>
-              </w:rPr>
-              <w:t xml:space="preserve"> No. 16</w:t>
+              <w:t>Padam No. 16</w:t>
             </w:r>
           </w:p>
           <w:p>
@@ -1501,7 +1339,6 @@
                 <w:lang w:eastAsia="en-IN" w:bidi="ml-IN"/>
               </w:rPr>
             </w:pPr>
-            <w:proofErr w:type="spellStart"/>
             <w:r>
               <w:rPr>
                 <w:rFonts w:eastAsia="Times New Roman" w:cs="Arial"/>
@@ -1510,18 +1347,7 @@
                 <w:szCs w:val="28"/>
                 <w:lang w:eastAsia="en-IN" w:bidi="ml-IN"/>
               </w:rPr>
-              <w:t>Panchaati</w:t>
-            </w:r>
-            <w:proofErr w:type="spellEnd"/>
-            <w:r>
-              <w:rPr>
-                <w:rFonts w:eastAsia="Times New Roman" w:cs="Arial"/>
-                <w:b/>
-                <w:sz w:val="28"/>
-                <w:szCs w:val="28"/>
-                <w:lang w:eastAsia="en-IN" w:bidi="ml-IN"/>
-              </w:rPr>
-              <w:t xml:space="preserve"> No. </w:t>
+              <w:t xml:space="preserve">Panchaati No. </w:t>
             </w:r>
             <w:r>
               <w:rPr>
@@ -1856,51 +1682,7 @@
           <w:szCs w:val="32"/>
           <w:u w:val="single"/>
         </w:rPr>
-        <w:t xml:space="preserve">TS </w:t>
-      </w:r>
-      <w:proofErr w:type="spellStart"/>
-      <w:r>
-        <w:rPr>
-          <w:b/>
-          <w:bCs/>
-          <w:sz w:val="32"/>
-          <w:szCs w:val="32"/>
-          <w:u w:val="single"/>
-        </w:rPr>
-        <w:t>Pada</w:t>
-      </w:r>
-      <w:proofErr w:type="spellEnd"/>
-      <w:r>
-        <w:rPr>
-          <w:b/>
-          <w:bCs/>
-          <w:sz w:val="32"/>
-          <w:szCs w:val="32"/>
-          <w:u w:val="single"/>
-        </w:rPr>
-        <w:t xml:space="preserve"> </w:t>
-      </w:r>
-      <w:proofErr w:type="spellStart"/>
-      <w:r>
-        <w:rPr>
-          <w:b/>
-          <w:bCs/>
-          <w:sz w:val="32"/>
-          <w:szCs w:val="32"/>
-          <w:u w:val="single"/>
-        </w:rPr>
-        <w:t>Paatam</w:t>
-      </w:r>
-      <w:proofErr w:type="spellEnd"/>
-      <w:r>
-        <w:rPr>
-          <w:b/>
-          <w:bCs/>
-          <w:sz w:val="32"/>
-          <w:szCs w:val="32"/>
-          <w:u w:val="single"/>
-        </w:rPr>
-        <w:t xml:space="preserve"> – TS 3.1 Sanskrit corrections – Observed till </w:t>
+        <w:t xml:space="preserve">TS Pada Paatam – TS 3.1 Sanskrit corrections – Observed till </w:t>
       </w:r>
       <w:r>
         <w:rPr>
@@ -1947,6 +1729,7 @@
           <w:b/>
           <w:bCs/>
         </w:rPr>
+        <w:lastRenderedPageBreak/>
         <w:t>(ignore those which are already incorporated in your book’s version and date)</w:t>
       </w:r>
     </w:p>
@@ -1995,7 +1778,6 @@
                 <w:sz w:val="32"/>
                 <w:szCs w:val="32"/>
               </w:rPr>
-              <w:lastRenderedPageBreak/>
               <w:t>Section, Paragraph</w:t>
             </w:r>
           </w:p>
@@ -2115,27 +1897,7 @@
                 <w:szCs w:val="28"/>
                 <w:lang w:eastAsia="en-IN" w:bidi="ml-IN"/>
               </w:rPr>
-              <w:t>TS 3.1.5.2 (</w:t>
-            </w:r>
-            <w:proofErr w:type="spellStart"/>
-            <w:r>
-              <w:rPr>
-                <w:rFonts w:eastAsia="Times New Roman" w:cs="Arial"/>
-                <w:sz w:val="28"/>
-                <w:szCs w:val="28"/>
-                <w:lang w:eastAsia="en-IN" w:bidi="ml-IN"/>
-              </w:rPr>
-              <w:t>Padam</w:t>
-            </w:r>
-            <w:proofErr w:type="spellEnd"/>
-            <w:r>
-              <w:rPr>
-                <w:rFonts w:eastAsia="Times New Roman" w:cs="Arial"/>
-                <w:sz w:val="28"/>
-                <w:szCs w:val="28"/>
-                <w:lang w:eastAsia="en-IN" w:bidi="ml-IN"/>
-              </w:rPr>
-              <w:t>)</w:t>
+              <w:t>TS 3.1.5.2 (Padam)</w:t>
             </w:r>
           </w:p>
           <w:p>
@@ -2154,25 +1916,14 @@
                 <w:lang w:eastAsia="en-IN" w:bidi="ml-IN"/>
               </w:rPr>
             </w:pPr>
-            <w:proofErr w:type="spellStart"/>
-            <w:r>
-              <w:rPr>
-                <w:rFonts w:eastAsia="Times New Roman" w:cs="Arial"/>
-                <w:sz w:val="28"/>
-                <w:szCs w:val="28"/>
-                <w:lang w:eastAsia="en-IN" w:bidi="ml-IN"/>
-              </w:rPr>
-              <w:t>Padam</w:t>
-            </w:r>
-            <w:proofErr w:type="spellEnd"/>
-            <w:r>
-              <w:rPr>
-                <w:rFonts w:eastAsia="Times New Roman" w:cs="Arial"/>
-                <w:sz w:val="28"/>
-                <w:szCs w:val="28"/>
-                <w:lang w:eastAsia="en-IN" w:bidi="ml-IN"/>
-              </w:rPr>
-              <w:t xml:space="preserve"> No. 26</w:t>
+            <w:r>
+              <w:rPr>
+                <w:rFonts w:eastAsia="Times New Roman" w:cs="Arial"/>
+                <w:sz w:val="28"/>
+                <w:szCs w:val="28"/>
+                <w:lang w:eastAsia="en-IN" w:bidi="ml-IN"/>
+              </w:rPr>
+              <w:t>Padam No. 26</w:t>
             </w:r>
           </w:p>
           <w:p>
@@ -2190,25 +1941,14 @@
                 <w:lang w:eastAsia="en-IN" w:bidi="ml-IN"/>
               </w:rPr>
             </w:pPr>
-            <w:proofErr w:type="spellStart"/>
-            <w:r>
-              <w:rPr>
-                <w:rFonts w:eastAsia="Times New Roman" w:cs="Arial"/>
-                <w:sz w:val="28"/>
-                <w:szCs w:val="28"/>
-                <w:lang w:eastAsia="en-IN" w:bidi="ml-IN"/>
-              </w:rPr>
-              <w:t>Panchaati</w:t>
-            </w:r>
-            <w:proofErr w:type="spellEnd"/>
-            <w:r>
-              <w:rPr>
-                <w:rFonts w:eastAsia="Times New Roman" w:cs="Arial"/>
-                <w:sz w:val="28"/>
-                <w:szCs w:val="28"/>
-                <w:lang w:eastAsia="en-IN" w:bidi="ml-IN"/>
-              </w:rPr>
-              <w:t xml:space="preserve"> No. 16</w:t>
+            <w:r>
+              <w:rPr>
+                <w:rFonts w:eastAsia="Times New Roman" w:cs="Arial"/>
+                <w:sz w:val="28"/>
+                <w:szCs w:val="28"/>
+                <w:lang w:eastAsia="en-IN" w:bidi="ml-IN"/>
+              </w:rPr>
+              <w:t>Panchaati No. 16</w:t>
             </w:r>
           </w:p>
         </w:tc>
@@ -2649,27 +2389,7 @@
                 <w:szCs w:val="28"/>
                 <w:lang w:eastAsia="en-IN" w:bidi="ml-IN"/>
               </w:rPr>
-              <w:t>TS 3.1.10.3 (</w:t>
-            </w:r>
-            <w:proofErr w:type="spellStart"/>
-            <w:r>
-              <w:rPr>
-                <w:rFonts w:eastAsia="Times New Roman" w:cs="Arial"/>
-                <w:sz w:val="28"/>
-                <w:szCs w:val="28"/>
-                <w:lang w:eastAsia="en-IN" w:bidi="ml-IN"/>
-              </w:rPr>
-              <w:t>Padam</w:t>
-            </w:r>
-            <w:proofErr w:type="spellEnd"/>
-            <w:r>
-              <w:rPr>
-                <w:rFonts w:eastAsia="Times New Roman" w:cs="Arial"/>
-                <w:sz w:val="28"/>
-                <w:szCs w:val="28"/>
-                <w:lang w:eastAsia="en-IN" w:bidi="ml-IN"/>
-              </w:rPr>
-              <w:t>)</w:t>
+              <w:t>TS 3.1.10.3 (Padam)</w:t>
             </w:r>
           </w:p>
           <w:p>
@@ -2688,25 +2408,14 @@
                 <w:lang w:eastAsia="en-IN" w:bidi="ml-IN"/>
               </w:rPr>
             </w:pPr>
-            <w:proofErr w:type="spellStart"/>
-            <w:r>
-              <w:rPr>
-                <w:rFonts w:eastAsia="Times New Roman" w:cs="Arial"/>
-                <w:sz w:val="28"/>
-                <w:szCs w:val="28"/>
-                <w:lang w:eastAsia="en-IN" w:bidi="ml-IN"/>
-              </w:rPr>
-              <w:t>Padam</w:t>
-            </w:r>
-            <w:proofErr w:type="spellEnd"/>
-            <w:r>
-              <w:rPr>
-                <w:rFonts w:eastAsia="Times New Roman" w:cs="Arial"/>
-                <w:sz w:val="28"/>
-                <w:szCs w:val="28"/>
-                <w:lang w:eastAsia="en-IN" w:bidi="ml-IN"/>
-              </w:rPr>
-              <w:t xml:space="preserve"> No. 58</w:t>
+            <w:r>
+              <w:rPr>
+                <w:rFonts w:eastAsia="Times New Roman" w:cs="Arial"/>
+                <w:sz w:val="28"/>
+                <w:szCs w:val="28"/>
+                <w:lang w:eastAsia="en-IN" w:bidi="ml-IN"/>
+              </w:rPr>
+              <w:t>Padam No. 58</w:t>
             </w:r>
           </w:p>
           <w:p>
@@ -2724,25 +2433,14 @@
                 <w:lang w:eastAsia="en-IN" w:bidi="ml-IN"/>
               </w:rPr>
             </w:pPr>
-            <w:proofErr w:type="spellStart"/>
-            <w:r>
-              <w:rPr>
-                <w:rFonts w:eastAsia="Times New Roman" w:cs="Arial"/>
-                <w:sz w:val="28"/>
-                <w:szCs w:val="28"/>
-                <w:lang w:eastAsia="en-IN" w:bidi="ml-IN"/>
-              </w:rPr>
-              <w:t>Panchaati</w:t>
-            </w:r>
-            <w:proofErr w:type="spellEnd"/>
-            <w:r>
-              <w:rPr>
-                <w:rFonts w:eastAsia="Times New Roman" w:cs="Arial"/>
-                <w:sz w:val="28"/>
-                <w:szCs w:val="28"/>
-                <w:lang w:eastAsia="en-IN" w:bidi="ml-IN"/>
-              </w:rPr>
-              <w:t xml:space="preserve"> No. 34</w:t>
+            <w:r>
+              <w:rPr>
+                <w:rFonts w:eastAsia="Times New Roman" w:cs="Arial"/>
+                <w:sz w:val="28"/>
+                <w:szCs w:val="28"/>
+                <w:lang w:eastAsia="en-IN" w:bidi="ml-IN"/>
+              </w:rPr>
+              <w:t>Panchaati No. 34</w:t>
             </w:r>
           </w:p>
         </w:tc>
@@ -3117,51 +2815,7 @@
           <w:szCs w:val="32"/>
           <w:u w:val="single"/>
         </w:rPr>
-        <w:t xml:space="preserve">TS </w:t>
-      </w:r>
-      <w:proofErr w:type="spellStart"/>
-      <w:r>
-        <w:rPr>
-          <w:b/>
-          <w:bCs/>
-          <w:sz w:val="32"/>
-          <w:szCs w:val="32"/>
-          <w:u w:val="single"/>
-        </w:rPr>
-        <w:t>Pada</w:t>
-      </w:r>
-      <w:proofErr w:type="spellEnd"/>
-      <w:r>
-        <w:rPr>
-          <w:b/>
-          <w:bCs/>
-          <w:sz w:val="32"/>
-          <w:szCs w:val="32"/>
-          <w:u w:val="single"/>
-        </w:rPr>
-        <w:t xml:space="preserve"> </w:t>
-      </w:r>
-      <w:proofErr w:type="spellStart"/>
-      <w:r>
-        <w:rPr>
-          <w:b/>
-          <w:bCs/>
-          <w:sz w:val="32"/>
-          <w:szCs w:val="32"/>
-          <w:u w:val="single"/>
-        </w:rPr>
-        <w:t>Paatam</w:t>
-      </w:r>
-      <w:proofErr w:type="spellEnd"/>
-      <w:r>
-        <w:rPr>
-          <w:b/>
-          <w:bCs/>
-          <w:sz w:val="32"/>
-          <w:szCs w:val="32"/>
-          <w:u w:val="single"/>
-        </w:rPr>
-        <w:t xml:space="preserve"> – TS 3.1 Sanskrit co</w:t>
+        <w:t>TS Pada Paatam – TS 3.1 Sanskrit co</w:t>
       </w:r>
       <w:r>
         <w:rPr>
@@ -3439,19 +3093,8 @@
                 <w:szCs w:val="28"/>
                 <w:lang w:eastAsia="en-IN" w:bidi="ml-IN"/>
               </w:rPr>
-              <w:t xml:space="preserve"> </w:t>
-            </w:r>
-            <w:proofErr w:type="spellStart"/>
-            <w:r>
-              <w:rPr>
-                <w:rFonts w:eastAsia="Times New Roman" w:cs="Arial"/>
-                <w:sz w:val="28"/>
-                <w:szCs w:val="28"/>
-                <w:lang w:eastAsia="en-IN" w:bidi="ml-IN"/>
-              </w:rPr>
-              <w:t>Padam</w:t>
-            </w:r>
-            <w:proofErr w:type="spellEnd"/>
+              <w:t xml:space="preserve"> Padam</w:t>
+            </w:r>
           </w:p>
           <w:p>
             <w:pPr>
@@ -3484,19 +3127,8 @@
                 <w:szCs w:val="28"/>
                 <w:lang w:eastAsia="en-IN" w:bidi="ml-IN"/>
               </w:rPr>
-              <w:t xml:space="preserve">th </w:t>
-            </w:r>
-            <w:proofErr w:type="spellStart"/>
-            <w:r>
-              <w:rPr>
-                <w:rFonts w:eastAsia="Times New Roman" w:cs="Arial"/>
-                <w:sz w:val="28"/>
-                <w:szCs w:val="28"/>
-                <w:lang w:eastAsia="en-IN" w:bidi="ml-IN"/>
-              </w:rPr>
-              <w:t>Panchaati</w:t>
-            </w:r>
-            <w:proofErr w:type="spellEnd"/>
+              <w:t>th Panchaati</w:t>
+            </w:r>
           </w:p>
           <w:p>
             <w:pPr>
@@ -3526,17 +3158,8 @@
                 <w:sz w:val="28"/>
                 <w:szCs w:val="28"/>
               </w:rPr>
-              <w:t xml:space="preserve"> places in the same </w:t>
-            </w:r>
-            <w:proofErr w:type="spellStart"/>
-            <w:r>
-              <w:rPr>
-                <w:sz w:val="28"/>
-                <w:szCs w:val="28"/>
-              </w:rPr>
-              <w:t>Panchaati</w:t>
-            </w:r>
-            <w:proofErr w:type="spellEnd"/>
+              <w:t xml:space="preserve"> places in the same Panchaati</w:t>
+            </w:r>
             <w:r>
               <w:rPr>
                 <w:sz w:val="28"/>
@@ -4278,19 +3901,8 @@
                 <w:szCs w:val="28"/>
                 <w:lang w:eastAsia="en-IN" w:bidi="ml-IN"/>
               </w:rPr>
-              <w:t xml:space="preserve"> </w:t>
-            </w:r>
-            <w:proofErr w:type="spellStart"/>
-            <w:r>
-              <w:rPr>
-                <w:rFonts w:eastAsia="Times New Roman" w:cs="Arial"/>
-                <w:sz w:val="28"/>
-                <w:szCs w:val="28"/>
-                <w:lang w:eastAsia="en-IN" w:bidi="ml-IN"/>
-              </w:rPr>
-              <w:t>Padam</w:t>
-            </w:r>
-            <w:proofErr w:type="spellEnd"/>
+              <w:t xml:space="preserve"> Padam</w:t>
+            </w:r>
           </w:p>
           <w:p>
             <w:pPr>
@@ -4323,19 +3935,8 @@
                 <w:szCs w:val="28"/>
                 <w:lang w:eastAsia="en-IN" w:bidi="ml-IN"/>
               </w:rPr>
-              <w:t xml:space="preserve">th </w:t>
-            </w:r>
-            <w:proofErr w:type="spellStart"/>
-            <w:r>
-              <w:rPr>
-                <w:rFonts w:eastAsia="Times New Roman" w:cs="Arial"/>
-                <w:sz w:val="28"/>
-                <w:szCs w:val="28"/>
-                <w:lang w:eastAsia="en-IN" w:bidi="ml-IN"/>
-              </w:rPr>
-              <w:t>Panchaati</w:t>
-            </w:r>
-            <w:proofErr w:type="spellEnd"/>
+              <w:t>th Panchaati</w:t>
+            </w:r>
           </w:p>
           <w:p>
             <w:pPr>
@@ -4984,19 +4585,8 @@
                 <w:szCs w:val="28"/>
                 <w:lang w:eastAsia="en-IN" w:bidi="ml-IN"/>
               </w:rPr>
-              <w:t xml:space="preserve"> </w:t>
-            </w:r>
-            <w:proofErr w:type="spellStart"/>
-            <w:r>
-              <w:rPr>
-                <w:rFonts w:eastAsia="Times New Roman" w:cs="Arial"/>
-                <w:sz w:val="28"/>
-                <w:szCs w:val="28"/>
-                <w:lang w:eastAsia="en-IN" w:bidi="ml-IN"/>
-              </w:rPr>
-              <w:t>Padam</w:t>
-            </w:r>
-            <w:proofErr w:type="spellEnd"/>
+              <w:t xml:space="preserve"> Padam</w:t>
+            </w:r>
           </w:p>
           <w:p>
             <w:pPr>
@@ -5029,19 +4619,8 @@
                 <w:szCs w:val="28"/>
                 <w:lang w:eastAsia="en-IN" w:bidi="ml-IN"/>
               </w:rPr>
-              <w:t xml:space="preserve">th </w:t>
-            </w:r>
-            <w:proofErr w:type="spellStart"/>
-            <w:r>
-              <w:rPr>
-                <w:rFonts w:eastAsia="Times New Roman" w:cs="Arial"/>
-                <w:sz w:val="28"/>
-                <w:szCs w:val="28"/>
-                <w:lang w:eastAsia="en-IN" w:bidi="ml-IN"/>
-              </w:rPr>
-              <w:t>Panchaati</w:t>
-            </w:r>
-            <w:proofErr w:type="spellEnd"/>
+              <w:t>th Panchaati</w:t>
+            </w:r>
           </w:p>
           <w:p>
             <w:pPr>
@@ -5542,19 +5121,8 @@
                 <w:szCs w:val="28"/>
                 <w:lang w:eastAsia="en-IN" w:bidi="ml-IN"/>
               </w:rPr>
-              <w:t xml:space="preserve"> </w:t>
-            </w:r>
-            <w:proofErr w:type="spellStart"/>
-            <w:r>
-              <w:rPr>
-                <w:rFonts w:eastAsia="Times New Roman" w:cs="Arial"/>
-                <w:sz w:val="28"/>
-                <w:szCs w:val="28"/>
-                <w:lang w:eastAsia="en-IN" w:bidi="ml-IN"/>
-              </w:rPr>
-              <w:t>Padam</w:t>
-            </w:r>
-            <w:proofErr w:type="spellEnd"/>
+              <w:t xml:space="preserve"> Padam</w:t>
+            </w:r>
           </w:p>
           <w:p>
             <w:pPr>
@@ -5587,19 +5155,8 @@
                 <w:szCs w:val="28"/>
                 <w:lang w:eastAsia="en-IN" w:bidi="ml-IN"/>
               </w:rPr>
-              <w:t xml:space="preserve">th </w:t>
-            </w:r>
-            <w:proofErr w:type="spellStart"/>
-            <w:r>
-              <w:rPr>
-                <w:rFonts w:eastAsia="Times New Roman" w:cs="Arial"/>
-                <w:sz w:val="28"/>
-                <w:szCs w:val="28"/>
-                <w:lang w:eastAsia="en-IN" w:bidi="ml-IN"/>
-              </w:rPr>
-              <w:t>Panchaati</w:t>
-            </w:r>
-            <w:proofErr w:type="spellEnd"/>
+              <w:t>th Panchaati</w:t>
+            </w:r>
           </w:p>
           <w:p>
             <w:pPr>
@@ -5991,19 +5548,8 @@
                 <w:szCs w:val="28"/>
                 <w:lang w:eastAsia="en-IN" w:bidi="ml-IN"/>
               </w:rPr>
-              <w:t xml:space="preserve"> </w:t>
-            </w:r>
-            <w:proofErr w:type="spellStart"/>
-            <w:r>
-              <w:rPr>
-                <w:rFonts w:eastAsia="Times New Roman" w:cs="Arial"/>
-                <w:sz w:val="28"/>
-                <w:szCs w:val="28"/>
-                <w:lang w:eastAsia="en-IN" w:bidi="ml-IN"/>
-              </w:rPr>
-              <w:t>Padam</w:t>
-            </w:r>
-            <w:proofErr w:type="spellEnd"/>
+              <w:t xml:space="preserve"> Padam</w:t>
+            </w:r>
           </w:p>
           <w:p>
             <w:pPr>
@@ -6045,19 +5591,8 @@
                 <w:szCs w:val="28"/>
                 <w:lang w:eastAsia="en-IN" w:bidi="ml-IN"/>
               </w:rPr>
-              <w:t xml:space="preserve">th </w:t>
-            </w:r>
-            <w:proofErr w:type="spellStart"/>
-            <w:r>
-              <w:rPr>
-                <w:rFonts w:eastAsia="Times New Roman" w:cs="Arial"/>
-                <w:sz w:val="28"/>
-                <w:szCs w:val="28"/>
-                <w:lang w:eastAsia="en-IN" w:bidi="ml-IN"/>
-              </w:rPr>
-              <w:t>Panchaati</w:t>
-            </w:r>
-            <w:proofErr w:type="spellEnd"/>
+              <w:t>th Panchaati</w:t>
+            </w:r>
           </w:p>
           <w:p>
             <w:pPr>
@@ -6493,19 +6028,8 @@
                 <w:szCs w:val="28"/>
                 <w:lang w:eastAsia="en-IN" w:bidi="ml-IN"/>
               </w:rPr>
-              <w:t xml:space="preserve"> </w:t>
-            </w:r>
-            <w:proofErr w:type="spellStart"/>
-            <w:r>
-              <w:rPr>
-                <w:rFonts w:eastAsia="Times New Roman" w:cs="Arial"/>
-                <w:sz w:val="28"/>
-                <w:szCs w:val="28"/>
-                <w:lang w:eastAsia="en-IN" w:bidi="ml-IN"/>
-              </w:rPr>
-              <w:t>Padam</w:t>
-            </w:r>
-            <w:proofErr w:type="spellEnd"/>
+              <w:t xml:space="preserve"> Padam</w:t>
+            </w:r>
           </w:p>
           <w:p>
             <w:pPr>
@@ -6547,19 +6071,8 @@
                 <w:szCs w:val="28"/>
                 <w:lang w:eastAsia="en-IN" w:bidi="ml-IN"/>
               </w:rPr>
-              <w:t xml:space="preserve">th </w:t>
-            </w:r>
-            <w:proofErr w:type="spellStart"/>
-            <w:r>
-              <w:rPr>
-                <w:rFonts w:eastAsia="Times New Roman" w:cs="Arial"/>
-                <w:sz w:val="28"/>
-                <w:szCs w:val="28"/>
-                <w:lang w:eastAsia="en-IN" w:bidi="ml-IN"/>
-              </w:rPr>
-              <w:t>Panchaati</w:t>
-            </w:r>
-            <w:proofErr w:type="spellEnd"/>
+              <w:t>th Panchaati</w:t>
+            </w:r>
           </w:p>
           <w:p>
             <w:pPr>
@@ -7166,19 +6679,8 @@
                 <w:szCs w:val="28"/>
                 <w:lang w:eastAsia="en-IN" w:bidi="ml-IN"/>
               </w:rPr>
-              <w:t xml:space="preserve">18th </w:t>
-            </w:r>
-            <w:proofErr w:type="spellStart"/>
-            <w:r>
-              <w:rPr>
-                <w:rFonts w:eastAsia="Times New Roman" w:cs="Arial"/>
-                <w:sz w:val="28"/>
-                <w:szCs w:val="28"/>
-                <w:lang w:eastAsia="en-IN" w:bidi="ml-IN"/>
-              </w:rPr>
-              <w:t>Panchaati</w:t>
-            </w:r>
-            <w:proofErr w:type="spellEnd"/>
+              <w:t>18th Panchaati</w:t>
+            </w:r>
           </w:p>
           <w:p>
             <w:pPr>
@@ -7699,19 +7201,8 @@
                 <w:szCs w:val="28"/>
                 <w:lang w:eastAsia="en-IN" w:bidi="ml-IN"/>
               </w:rPr>
-              <w:t xml:space="preserve">18th </w:t>
-            </w:r>
-            <w:proofErr w:type="spellStart"/>
-            <w:r>
-              <w:rPr>
-                <w:rFonts w:eastAsia="Times New Roman" w:cs="Arial"/>
-                <w:sz w:val="28"/>
-                <w:szCs w:val="28"/>
-                <w:lang w:eastAsia="en-IN" w:bidi="ml-IN"/>
-              </w:rPr>
-              <w:t>Panchaati</w:t>
-            </w:r>
-            <w:proofErr w:type="spellEnd"/>
+              <w:t>18th Panchaati</w:t>
+            </w:r>
           </w:p>
           <w:p>
             <w:pPr>
@@ -8070,19 +7561,8 @@
                 <w:szCs w:val="28"/>
                 <w:lang w:eastAsia="en-IN" w:bidi="ml-IN"/>
               </w:rPr>
-              <w:t xml:space="preserve">th </w:t>
-            </w:r>
-            <w:proofErr w:type="spellStart"/>
-            <w:r>
-              <w:rPr>
-                <w:rFonts w:eastAsia="Times New Roman" w:cs="Arial"/>
-                <w:sz w:val="28"/>
-                <w:szCs w:val="28"/>
-                <w:lang w:eastAsia="en-IN" w:bidi="ml-IN"/>
-              </w:rPr>
-              <w:t>Panchaati</w:t>
-            </w:r>
-            <w:proofErr w:type="spellEnd"/>
+              <w:t>th Panchaati</w:t>
+            </w:r>
           </w:p>
         </w:tc>
         <w:tc>
@@ -8449,19 +7929,8 @@
                 <w:szCs w:val="28"/>
                 <w:lang w:eastAsia="en-IN" w:bidi="ml-IN"/>
               </w:rPr>
-              <w:t xml:space="preserve">th </w:t>
-            </w:r>
-            <w:proofErr w:type="spellStart"/>
-            <w:r>
-              <w:rPr>
-                <w:rFonts w:eastAsia="Times New Roman" w:cs="Arial"/>
-                <w:sz w:val="28"/>
-                <w:szCs w:val="28"/>
-                <w:lang w:eastAsia="en-IN" w:bidi="ml-IN"/>
-              </w:rPr>
-              <w:t>Panchaati</w:t>
-            </w:r>
-            <w:proofErr w:type="spellEnd"/>
+              <w:t>th Panchaati</w:t>
+            </w:r>
           </w:p>
           <w:p>
             <w:pPr>
@@ -9313,19 +8782,8 @@
                 <w:szCs w:val="28"/>
                 <w:lang w:eastAsia="en-IN" w:bidi="ml-IN"/>
               </w:rPr>
-              <w:t xml:space="preserve">th </w:t>
-            </w:r>
-            <w:proofErr w:type="spellStart"/>
-            <w:r>
-              <w:rPr>
-                <w:rFonts w:eastAsia="Times New Roman" w:cs="Arial"/>
-                <w:sz w:val="28"/>
-                <w:szCs w:val="28"/>
-                <w:lang w:eastAsia="en-IN" w:bidi="ml-IN"/>
-              </w:rPr>
-              <w:t>Panchaati</w:t>
-            </w:r>
-            <w:proofErr w:type="spellEnd"/>
+              <w:t>th Panchaati</w:t>
+            </w:r>
           </w:p>
           <w:p>
             <w:pPr>
@@ -9726,19 +9184,8 @@
                 <w:szCs w:val="28"/>
                 <w:lang w:eastAsia="en-IN" w:bidi="ml-IN"/>
               </w:rPr>
-              <w:t xml:space="preserve">th </w:t>
-            </w:r>
-            <w:proofErr w:type="spellStart"/>
-            <w:r>
-              <w:rPr>
-                <w:rFonts w:eastAsia="Times New Roman" w:cs="Arial"/>
-                <w:sz w:val="28"/>
-                <w:szCs w:val="28"/>
-                <w:lang w:eastAsia="en-IN" w:bidi="ml-IN"/>
-              </w:rPr>
-              <w:t>Panchaati</w:t>
-            </w:r>
-            <w:proofErr w:type="spellEnd"/>
+              <w:t>th Panchaati</w:t>
+            </w:r>
           </w:p>
         </w:tc>
         <w:tc>
@@ -10128,19 +9575,8 @@
                 <w:szCs w:val="28"/>
                 <w:lang w:eastAsia="en-IN" w:bidi="ml-IN"/>
               </w:rPr>
-              <w:t xml:space="preserve">th </w:t>
-            </w:r>
-            <w:proofErr w:type="spellStart"/>
-            <w:r>
-              <w:rPr>
-                <w:rFonts w:eastAsia="Times New Roman" w:cs="Arial"/>
-                <w:sz w:val="28"/>
-                <w:szCs w:val="28"/>
-                <w:lang w:eastAsia="en-IN" w:bidi="ml-IN"/>
-              </w:rPr>
-              <w:t>Panchaati</w:t>
-            </w:r>
-            <w:proofErr w:type="spellEnd"/>
+              <w:t>th Panchaati</w:t>
+            </w:r>
           </w:p>
         </w:tc>
         <w:tc>
@@ -10526,19 +9962,8 @@
                 <w:szCs w:val="28"/>
                 <w:lang w:eastAsia="en-IN" w:bidi="ml-IN"/>
               </w:rPr>
-              <w:t xml:space="preserve">th </w:t>
-            </w:r>
-            <w:proofErr w:type="spellStart"/>
-            <w:r>
-              <w:rPr>
-                <w:rFonts w:eastAsia="Times New Roman" w:cs="Arial"/>
-                <w:sz w:val="28"/>
-                <w:szCs w:val="28"/>
-                <w:lang w:eastAsia="en-IN" w:bidi="ml-IN"/>
-              </w:rPr>
-              <w:t>Panchaati</w:t>
-            </w:r>
-            <w:proofErr w:type="spellEnd"/>
+              <w:t>th Panchaati</w:t>
+            </w:r>
           </w:p>
         </w:tc>
         <w:tc>
@@ -11070,19 +10495,8 @@
                 <w:szCs w:val="28"/>
                 <w:lang w:eastAsia="en-IN" w:bidi="ml-IN"/>
               </w:rPr>
-              <w:t xml:space="preserve"> </w:t>
-            </w:r>
-            <w:proofErr w:type="spellStart"/>
-            <w:r>
-              <w:rPr>
-                <w:rFonts w:eastAsia="Times New Roman" w:cs="Arial"/>
-                <w:sz w:val="28"/>
-                <w:szCs w:val="28"/>
-                <w:lang w:eastAsia="en-IN" w:bidi="ml-IN"/>
-              </w:rPr>
-              <w:t>Panchaati</w:t>
-            </w:r>
-            <w:proofErr w:type="spellEnd"/>
+              <w:t xml:space="preserve"> Panchaati</w:t>
+            </w:r>
           </w:p>
         </w:tc>
         <w:tc>
@@ -11431,19 +10845,8 @@
                 <w:szCs w:val="28"/>
                 <w:lang w:eastAsia="en-IN" w:bidi="ml-IN"/>
               </w:rPr>
-              <w:t xml:space="preserve"> </w:t>
-            </w:r>
-            <w:proofErr w:type="spellStart"/>
-            <w:r>
-              <w:rPr>
-                <w:rFonts w:eastAsia="Times New Roman" w:cs="Arial"/>
-                <w:sz w:val="28"/>
-                <w:szCs w:val="28"/>
-                <w:lang w:eastAsia="en-IN" w:bidi="ml-IN"/>
-              </w:rPr>
-              <w:t>Panchaati</w:t>
-            </w:r>
-            <w:proofErr w:type="spellEnd"/>
+              <w:t xml:space="preserve"> Panchaati</w:t>
+            </w:r>
           </w:p>
         </w:tc>
         <w:tc>
@@ -11788,42 +11191,8 @@
           <w:szCs w:val="32"/>
           <w:u w:val="single"/>
         </w:rPr>
-        <w:t xml:space="preserve"> </w:t>
+        <w:t xml:space="preserve"> Pada Paatam</w:t>
       </w:r>
-      <w:proofErr w:type="spellStart"/>
-      <w:r>
-        <w:rPr>
-          <w:b/>
-          <w:bCs/>
-          <w:sz w:val="32"/>
-          <w:szCs w:val="32"/>
-          <w:u w:val="single"/>
-        </w:rPr>
-        <w:t>Pada</w:t>
-      </w:r>
-      <w:proofErr w:type="spellEnd"/>
-      <w:r>
-        <w:rPr>
-          <w:b/>
-          <w:bCs/>
-          <w:sz w:val="32"/>
-          <w:szCs w:val="32"/>
-          <w:u w:val="single"/>
-        </w:rPr>
-        <w:t xml:space="preserve"> </w:t>
-      </w:r>
-      <w:proofErr w:type="spellStart"/>
-      <w:r>
-        <w:rPr>
-          <w:b/>
-          <w:bCs/>
-          <w:sz w:val="32"/>
-          <w:szCs w:val="32"/>
-          <w:u w:val="single"/>
-        </w:rPr>
-        <w:t>Paatam</w:t>
-      </w:r>
-      <w:proofErr w:type="spellEnd"/>
       <w:r>
         <w:rPr>
           <w:b/>
@@ -12105,17 +11474,7 @@
                 <w:szCs w:val="28"/>
                 <w:lang w:eastAsia="en-IN" w:bidi="ml-IN"/>
               </w:rPr>
-              <w:t>–</w:t>
-            </w:r>
-            <w:proofErr w:type="spellStart"/>
-            <w:r>
-              <w:rPr>
-                <w:rFonts w:eastAsia="Times New Roman" w:cs="Arial"/>
-                <w:sz w:val="28"/>
-                <w:szCs w:val="28"/>
-                <w:lang w:eastAsia="en-IN" w:bidi="ml-IN"/>
-              </w:rPr>
-              <w:t>V</w:t>
+              <w:t>–V</w:t>
             </w:r>
             <w:r>
               <w:rPr>
@@ -12126,7 +11485,6 @@
               </w:rPr>
               <w:t>aakyam</w:t>
             </w:r>
-            <w:proofErr w:type="spellEnd"/>
           </w:p>
           <w:p>
             <w:pPr>
@@ -12152,19 +11510,8 @@
                 <w:szCs w:val="28"/>
                 <w:lang w:eastAsia="en-IN" w:bidi="ml-IN"/>
               </w:rPr>
-              <w:t xml:space="preserve"> </w:t>
-            </w:r>
-            <w:proofErr w:type="spellStart"/>
-            <w:r>
-              <w:rPr>
-                <w:rFonts w:eastAsia="Times New Roman" w:cs="Arial"/>
-                <w:sz w:val="28"/>
-                <w:szCs w:val="28"/>
-                <w:lang w:eastAsia="en-IN" w:bidi="ml-IN"/>
-              </w:rPr>
-              <w:t>Panchaati</w:t>
-            </w:r>
-            <w:proofErr w:type="spellEnd"/>
+              <w:t xml:space="preserve"> Panchaati</w:t>
+            </w:r>
           </w:p>
         </w:tc>
         <w:tc>
@@ -12341,7 +11688,7 @@
 </file>
 
 <file path=word/endnotes.xml><?xml version="1.0" encoding="utf-8"?>
-<w:endnotes xmlns:wpc="http://schemas.microsoft.com/office/word/2010/wordprocessingCanvas" xmlns:cx="http://schemas.microsoft.com/office/drawing/2014/chartex" xmlns:cx1="http://schemas.microsoft.com/office/drawing/2015/9/8/chartex" xmlns:mc="http://schemas.openxmlformats.org/markup-compatibility/2006" xmlns:o="urn:schemas-microsoft-com:office:office" xmlns:r="http://schemas.openxmlformats.org/officeDocument/2006/relationships" xmlns:m="http://schemas.openxmlformats.org/officeDocument/2006/math" xmlns:v="urn:schemas-microsoft-com:vml" xmlns:wp14="http://schemas.microsoft.com/office/word/2010/wordprocessingDrawing" xmlns:wp="http://schemas.openxmlformats.org/drawingml/2006/wordprocessingDrawing" xmlns:w10="urn:schemas-microsoft-com:office:word" xmlns:w="http://schemas.openxmlformats.org/wordprocessingml/2006/main" xmlns:w14="http://schemas.microsoft.com/office/word/2010/wordml" xmlns:w15="http://schemas.microsoft.com/office/word/2012/wordml" xmlns:w16se="http://schemas.microsoft.com/office/word/2015/wordml/symex" xmlns:wpg="http://schemas.microsoft.com/office/word/2010/wordprocessingGroup" xmlns:wpi="http://schemas.microsoft.com/office/word/2010/wordprocessingInk" xmlns:wne="http://schemas.microsoft.com/office/word/2006/wordml" xmlns:wps="http://schemas.microsoft.com/office/word/2010/wordprocessingShape" mc:Ignorable="w14 w15 w16se wp14">
+<w:endnotes xmlns:wpc="http://schemas.microsoft.com/office/word/2010/wordprocessingCanvas" xmlns:cx="http://schemas.microsoft.com/office/drawing/2014/chartex" xmlns:cx1="http://schemas.microsoft.com/office/drawing/2015/9/8/chartex" xmlns:cx2="http://schemas.microsoft.com/office/drawing/2015/10/21/chartex" xmlns:cx3="http://schemas.microsoft.com/office/drawing/2016/5/9/chartex" xmlns:cx4="http://schemas.microsoft.com/office/drawing/2016/5/10/chartex" xmlns:cx5="http://schemas.microsoft.com/office/drawing/2016/5/11/chartex" xmlns:cx6="http://schemas.microsoft.com/office/drawing/2016/5/12/chartex" xmlns:cx7="http://schemas.microsoft.com/office/drawing/2016/5/13/chartex" xmlns:cx8="http://schemas.microsoft.com/office/drawing/2016/5/14/chartex" xmlns:mc="http://schemas.openxmlformats.org/markup-compatibility/2006" xmlns:aink="http://schemas.microsoft.com/office/drawing/2016/ink" xmlns:am3d="http://schemas.microsoft.com/office/drawing/2017/model3d" xmlns:o="urn:schemas-microsoft-com:office:office" xmlns:r="http://schemas.openxmlformats.org/officeDocument/2006/relationships" xmlns:m="http://schemas.openxmlformats.org/officeDocument/2006/math" xmlns:v="urn:schemas-microsoft-com:vml" xmlns:wp14="http://schemas.microsoft.com/office/word/2010/wordprocessingDrawing" xmlns:wp="http://schemas.openxmlformats.org/drawingml/2006/wordprocessingDrawing" xmlns:w10="urn:schemas-microsoft-com:office:word" xmlns:w="http://schemas.openxmlformats.org/wordprocessingml/2006/main" xmlns:w14="http://schemas.microsoft.com/office/word/2010/wordml" xmlns:w15="http://schemas.microsoft.com/office/word/2012/wordml" xmlns:w16cex="http://schemas.microsoft.com/office/word/2018/wordml/cex" xmlns:w16cid="http://schemas.microsoft.com/office/word/2016/wordml/cid" xmlns:w16="http://schemas.microsoft.com/office/word/2018/wordml" xmlns:w16sdtdh="http://schemas.microsoft.com/office/word/2020/wordml/sdtdatahash" xmlns:w16se="http://schemas.microsoft.com/office/word/2015/wordml/symex" xmlns:wpg="http://schemas.microsoft.com/office/word/2010/wordprocessingGroup" xmlns:wpi="http://schemas.microsoft.com/office/word/2010/wordprocessingInk" xmlns:wne="http://schemas.microsoft.com/office/word/2006/wordml" xmlns:wps="http://schemas.microsoft.com/office/word/2010/wordprocessingShape" mc:Ignorable="w14 w15 w16se w16cid w16 w16cex w16sdtdh wp14">
   <w:endnote w:type="separator" w:id="-1">
     <w:p>
       <w:pPr>
@@ -12366,7 +11713,7 @@
 </file>
 
 <file path=word/footer1.xml><?xml version="1.0" encoding="utf-8"?>
-<w:ftr xmlns:wpc="http://schemas.microsoft.com/office/word/2010/wordprocessingCanvas" xmlns:cx="http://schemas.microsoft.com/office/drawing/2014/chartex" xmlns:cx1="http://schemas.microsoft.com/office/drawing/2015/9/8/chartex" xmlns:mc="http://schemas.openxmlformats.org/markup-compatibility/2006" xmlns:o="urn:schemas-microsoft-com:office:office" xmlns:r="http://schemas.openxmlformats.org/officeDocument/2006/relationships" xmlns:m="http://schemas.openxmlformats.org/officeDocument/2006/math" xmlns:v="urn:schemas-microsoft-com:vml" xmlns:wp14="http://schemas.microsoft.com/office/word/2010/wordprocessingDrawing" xmlns:wp="http://schemas.openxmlformats.org/drawingml/2006/wordprocessingDrawing" xmlns:w10="urn:schemas-microsoft-com:office:word" xmlns:w="http://schemas.openxmlformats.org/wordprocessingml/2006/main" xmlns:w14="http://schemas.microsoft.com/office/word/2010/wordml" xmlns:w15="http://schemas.microsoft.com/office/word/2012/wordml" xmlns:w16se="http://schemas.microsoft.com/office/word/2015/wordml/symex" xmlns:wpg="http://schemas.microsoft.com/office/word/2010/wordprocessingGroup" xmlns:wpi="http://schemas.microsoft.com/office/word/2010/wordprocessingInk" xmlns:wne="http://schemas.microsoft.com/office/word/2006/wordml" xmlns:wps="http://schemas.microsoft.com/office/word/2010/wordprocessingShape" mc:Ignorable="w14 w15 w16se wp14">
+<w:ftr xmlns:wpc="http://schemas.microsoft.com/office/word/2010/wordprocessingCanvas" xmlns:cx="http://schemas.microsoft.com/office/drawing/2014/chartex" xmlns:cx1="http://schemas.microsoft.com/office/drawing/2015/9/8/chartex" xmlns:cx2="http://schemas.microsoft.com/office/drawing/2015/10/21/chartex" xmlns:cx3="http://schemas.microsoft.com/office/drawing/2016/5/9/chartex" xmlns:cx4="http://schemas.microsoft.com/office/drawing/2016/5/10/chartex" xmlns:cx5="http://schemas.microsoft.com/office/drawing/2016/5/11/chartex" xmlns:cx6="http://schemas.microsoft.com/office/drawing/2016/5/12/chartex" xmlns:cx7="http://schemas.microsoft.com/office/drawing/2016/5/13/chartex" xmlns:cx8="http://schemas.microsoft.com/office/drawing/2016/5/14/chartex" xmlns:mc="http://schemas.openxmlformats.org/markup-compatibility/2006" xmlns:aink="http://schemas.microsoft.com/office/drawing/2016/ink" xmlns:am3d="http://schemas.microsoft.com/office/drawing/2017/model3d" xmlns:o="urn:schemas-microsoft-com:office:office" xmlns:r="http://schemas.openxmlformats.org/officeDocument/2006/relationships" xmlns:m="http://schemas.openxmlformats.org/officeDocument/2006/math" xmlns:v="urn:schemas-microsoft-com:vml" xmlns:wp14="http://schemas.microsoft.com/office/word/2010/wordprocessingDrawing" xmlns:wp="http://schemas.openxmlformats.org/drawingml/2006/wordprocessingDrawing" xmlns:w10="urn:schemas-microsoft-com:office:word" xmlns:w="http://schemas.openxmlformats.org/wordprocessingml/2006/main" xmlns:w14="http://schemas.microsoft.com/office/word/2010/wordml" xmlns:w15="http://schemas.microsoft.com/office/word/2012/wordml" xmlns:w16cex="http://schemas.microsoft.com/office/word/2018/wordml/cex" xmlns:w16cid="http://schemas.microsoft.com/office/word/2016/wordml/cid" xmlns:w16="http://schemas.microsoft.com/office/word/2018/wordml" xmlns:w16sdtdh="http://schemas.microsoft.com/office/word/2020/wordml/sdtdatahash" xmlns:w16se="http://schemas.microsoft.com/office/word/2015/wordml/symex" xmlns:wpg="http://schemas.microsoft.com/office/word/2010/wordprocessingGroup" xmlns:wpi="http://schemas.microsoft.com/office/word/2010/wordprocessingInk" xmlns:wne="http://schemas.microsoft.com/office/word/2006/wordml" xmlns:wps="http://schemas.microsoft.com/office/word/2010/wordprocessingShape" mc:Ignorable="w14 w15 w16se w16cid w16 w16cex w16sdtdh wp14">
   <w:p>
     <w:pPr>
       <w:pBdr>
@@ -12561,7 +11908,7 @@
 </file>
 
 <file path=word/footnotes.xml><?xml version="1.0" encoding="utf-8"?>
-<w:footnotes xmlns:wpc="http://schemas.microsoft.com/office/word/2010/wordprocessingCanvas" xmlns:cx="http://schemas.microsoft.com/office/drawing/2014/chartex" xmlns:cx1="http://schemas.microsoft.com/office/drawing/2015/9/8/chartex" xmlns:mc="http://schemas.openxmlformats.org/markup-compatibility/2006" xmlns:o="urn:schemas-microsoft-com:office:office" xmlns:r="http://schemas.openxmlformats.org/officeDocument/2006/relationships" xmlns:m="http://schemas.openxmlformats.org/officeDocument/2006/math" xmlns:v="urn:schemas-microsoft-com:vml" xmlns:wp14="http://schemas.microsoft.com/office/word/2010/wordprocessingDrawing" xmlns:wp="http://schemas.openxmlformats.org/drawingml/2006/wordprocessingDrawing" xmlns:w10="urn:schemas-microsoft-com:office:word" xmlns:w="http://schemas.openxmlformats.org/wordprocessingml/2006/main" xmlns:w14="http://schemas.microsoft.com/office/word/2010/wordml" xmlns:w15="http://schemas.microsoft.com/office/word/2012/wordml" xmlns:w16se="http://schemas.microsoft.com/office/word/2015/wordml/symex" xmlns:wpg="http://schemas.microsoft.com/office/word/2010/wordprocessingGroup" xmlns:wpi="http://schemas.microsoft.com/office/word/2010/wordprocessingInk" xmlns:wne="http://schemas.microsoft.com/office/word/2006/wordml" xmlns:wps="http://schemas.microsoft.com/office/word/2010/wordprocessingShape" mc:Ignorable="w14 w15 w16se wp14">
+<w:footnotes xmlns:wpc="http://schemas.microsoft.com/office/word/2010/wordprocessingCanvas" xmlns:cx="http://schemas.microsoft.com/office/drawing/2014/chartex" xmlns:cx1="http://schemas.microsoft.com/office/drawing/2015/9/8/chartex" xmlns:cx2="http://schemas.microsoft.com/office/drawing/2015/10/21/chartex" xmlns:cx3="http://schemas.microsoft.com/office/drawing/2016/5/9/chartex" xmlns:cx4="http://schemas.microsoft.com/office/drawing/2016/5/10/chartex" xmlns:cx5="http://schemas.microsoft.com/office/drawing/2016/5/11/chartex" xmlns:cx6="http://schemas.microsoft.com/office/drawing/2016/5/12/chartex" xmlns:cx7="http://schemas.microsoft.com/office/drawing/2016/5/13/chartex" xmlns:cx8="http://schemas.microsoft.com/office/drawing/2016/5/14/chartex" xmlns:mc="http://schemas.openxmlformats.org/markup-compatibility/2006" xmlns:aink="http://schemas.microsoft.com/office/drawing/2016/ink" xmlns:am3d="http://schemas.microsoft.com/office/drawing/2017/model3d" xmlns:o="urn:schemas-microsoft-com:office:office" xmlns:r="http://schemas.openxmlformats.org/officeDocument/2006/relationships" xmlns:m="http://schemas.openxmlformats.org/officeDocument/2006/math" xmlns:v="urn:schemas-microsoft-com:vml" xmlns:wp14="http://schemas.microsoft.com/office/word/2010/wordprocessingDrawing" xmlns:wp="http://schemas.openxmlformats.org/drawingml/2006/wordprocessingDrawing" xmlns:w10="urn:schemas-microsoft-com:office:word" xmlns:w="http://schemas.openxmlformats.org/wordprocessingml/2006/main" xmlns:w14="http://schemas.microsoft.com/office/word/2010/wordml" xmlns:w15="http://schemas.microsoft.com/office/word/2012/wordml" xmlns:w16cex="http://schemas.microsoft.com/office/word/2018/wordml/cex" xmlns:w16cid="http://schemas.microsoft.com/office/word/2016/wordml/cid" xmlns:w16="http://schemas.microsoft.com/office/word/2018/wordml" xmlns:w16sdtdh="http://schemas.microsoft.com/office/word/2020/wordml/sdtdatahash" xmlns:w16se="http://schemas.microsoft.com/office/word/2015/wordml/symex" xmlns:wpg="http://schemas.microsoft.com/office/word/2010/wordprocessingGroup" xmlns:wpi="http://schemas.microsoft.com/office/word/2010/wordprocessingInk" xmlns:wne="http://schemas.microsoft.com/office/word/2006/wordml" xmlns:wps="http://schemas.microsoft.com/office/word/2010/wordprocessingShape" mc:Ignorable="w14 w15 w16se w16cid w16 w16cex w16sdtdh wp14">
   <w:footnote w:type="separator" w:id="-1">
     <w:p>
       <w:pPr>
@@ -12586,7 +11933,7 @@
 </file>
 
 <file path=word/header1.xml><?xml version="1.0" encoding="utf-8"?>
-<w:hdr xmlns:wpc="http://schemas.microsoft.com/office/word/2010/wordprocessingCanvas" xmlns:cx="http://schemas.microsoft.com/office/drawing/2014/chartex" xmlns:cx1="http://schemas.microsoft.com/office/drawing/2015/9/8/chartex" xmlns:mc="http://schemas.openxmlformats.org/markup-compatibility/2006" xmlns:o="urn:schemas-microsoft-com:office:office" xmlns:r="http://schemas.openxmlformats.org/officeDocument/2006/relationships" xmlns:m="http://schemas.openxmlformats.org/officeDocument/2006/math" xmlns:v="urn:schemas-microsoft-com:vml" xmlns:wp14="http://schemas.microsoft.com/office/word/2010/wordprocessingDrawing" xmlns:wp="http://schemas.openxmlformats.org/drawingml/2006/wordprocessingDrawing" xmlns:w10="urn:schemas-microsoft-com:office:word" xmlns:w="http://schemas.openxmlformats.org/wordprocessingml/2006/main" xmlns:w14="http://schemas.microsoft.com/office/word/2010/wordml" xmlns:w15="http://schemas.microsoft.com/office/word/2012/wordml" xmlns:w16se="http://schemas.microsoft.com/office/word/2015/wordml/symex" xmlns:wpg="http://schemas.microsoft.com/office/word/2010/wordprocessingGroup" xmlns:wpi="http://schemas.microsoft.com/office/word/2010/wordprocessingInk" xmlns:wne="http://schemas.microsoft.com/office/word/2006/wordml" xmlns:wps="http://schemas.microsoft.com/office/word/2010/wordprocessingShape" mc:Ignorable="w14 w15 w16se wp14">
+<w:hdr xmlns:wpc="http://schemas.microsoft.com/office/word/2010/wordprocessingCanvas" xmlns:cx="http://schemas.microsoft.com/office/drawing/2014/chartex" xmlns:cx1="http://schemas.microsoft.com/office/drawing/2015/9/8/chartex" xmlns:cx2="http://schemas.microsoft.com/office/drawing/2015/10/21/chartex" xmlns:cx3="http://schemas.microsoft.com/office/drawing/2016/5/9/chartex" xmlns:cx4="http://schemas.microsoft.com/office/drawing/2016/5/10/chartex" xmlns:cx5="http://schemas.microsoft.com/office/drawing/2016/5/11/chartex" xmlns:cx6="http://schemas.microsoft.com/office/drawing/2016/5/12/chartex" xmlns:cx7="http://schemas.microsoft.com/office/drawing/2016/5/13/chartex" xmlns:cx8="http://schemas.microsoft.com/office/drawing/2016/5/14/chartex" xmlns:mc="http://schemas.openxmlformats.org/markup-compatibility/2006" xmlns:aink="http://schemas.microsoft.com/office/drawing/2016/ink" xmlns:am3d="http://schemas.microsoft.com/office/drawing/2017/model3d" xmlns:o="urn:schemas-microsoft-com:office:office" xmlns:r="http://schemas.openxmlformats.org/officeDocument/2006/relationships" xmlns:m="http://schemas.openxmlformats.org/officeDocument/2006/math" xmlns:v="urn:schemas-microsoft-com:vml" xmlns:wp14="http://schemas.microsoft.com/office/word/2010/wordprocessingDrawing" xmlns:wp="http://schemas.openxmlformats.org/drawingml/2006/wordprocessingDrawing" xmlns:w10="urn:schemas-microsoft-com:office:word" xmlns:w="http://schemas.openxmlformats.org/wordprocessingml/2006/main" xmlns:w14="http://schemas.microsoft.com/office/word/2010/wordml" xmlns:w15="http://schemas.microsoft.com/office/word/2012/wordml" xmlns:w16cex="http://schemas.microsoft.com/office/word/2018/wordml/cex" xmlns:w16cid="http://schemas.microsoft.com/office/word/2016/wordml/cid" xmlns:w16="http://schemas.microsoft.com/office/word/2018/wordml" xmlns:w16sdtdh="http://schemas.microsoft.com/office/word/2020/wordml/sdtdatahash" xmlns:w16se="http://schemas.microsoft.com/office/word/2015/wordml/symex" xmlns:wpg="http://schemas.microsoft.com/office/word/2010/wordprocessingGroup" xmlns:wpi="http://schemas.microsoft.com/office/word/2010/wordprocessingInk" xmlns:wne="http://schemas.microsoft.com/office/word/2006/wordml" xmlns:wps="http://schemas.microsoft.com/office/word/2010/wordprocessingShape" mc:Ignorable="w14 w15 w16se w16cid w16 w16cex w16sdtdh wp14">
   <w:p>
     <w:pPr>
       <w:pStyle w:val="Header"/>
@@ -12599,7 +11946,7 @@
 </file>
 
 <file path=word/styles.xml><?xml version="1.0" encoding="utf-8"?>
-<w:styles xmlns:mc="http://schemas.openxmlformats.org/markup-compatibility/2006" xmlns:r="http://schemas.openxmlformats.org/officeDocument/2006/relationships" xmlns:w="http://schemas.openxmlformats.org/wordprocessingml/2006/main" xmlns:w14="http://schemas.microsoft.com/office/word/2010/wordml" xmlns:w15="http://schemas.microsoft.com/office/word/2012/wordml" xmlns:w16se="http://schemas.microsoft.com/office/word/2015/wordml/symex" mc:Ignorable="w14 w15 w16se">
+<w:styles xmlns:mc="http://schemas.openxmlformats.org/markup-compatibility/2006" xmlns:r="http://schemas.openxmlformats.org/officeDocument/2006/relationships" xmlns:w="http://schemas.openxmlformats.org/wordprocessingml/2006/main" xmlns:w14="http://schemas.microsoft.com/office/word/2010/wordml" xmlns:w15="http://schemas.microsoft.com/office/word/2012/wordml" xmlns:w16cex="http://schemas.microsoft.com/office/word/2018/wordml/cex" xmlns:w16cid="http://schemas.microsoft.com/office/word/2016/wordml/cid" xmlns:w16="http://schemas.microsoft.com/office/word/2018/wordml" xmlns:w16sdtdh="http://schemas.microsoft.com/office/word/2020/wordml/sdtdatahash" xmlns:w16se="http://schemas.microsoft.com/office/word/2015/wordml/symex" mc:Ignorable="w14 w15 w16se w16cid w16 w16cex w16sdtdh">
   <w:docDefaults>
     <w:rPrDefault>
       <w:rPr>
@@ -12609,7 +11956,7 @@
     </w:rPrDefault>
     <w:pPrDefault/>
   </w:docDefaults>
-  <w:latentStyles w:defLockedState="0" w:defUIPriority="99" w:defSemiHidden="0" w:defUnhideWhenUsed="0" w:defQFormat="0" w:count="371">
+  <w:latentStyles w:defLockedState="0" w:defUIPriority="99" w:defSemiHidden="0" w:defUnhideWhenUsed="0" w:defQFormat="0" w:count="376">
     <w:lsdException w:name="Normal" w:uiPriority="0" w:qFormat="1"/>
     <w:lsdException w:name="heading 1" w:uiPriority="9" w:qFormat="1"/>
     <w:lsdException w:name="heading 2" w:semiHidden="1" w:uiPriority="9" w:unhideWhenUsed="1" w:qFormat="1"/>
@@ -12715,7 +12062,6 @@
     <w:lsdException w:name="HTML Sample" w:semiHidden="1" w:unhideWhenUsed="1"/>
     <w:lsdException w:name="HTML Typewriter" w:semiHidden="1" w:unhideWhenUsed="1"/>
     <w:lsdException w:name="HTML Variable" w:semiHidden="1" w:unhideWhenUsed="1"/>
-    <w:lsdException w:name="Normal Table" w:semiHidden="1" w:unhideWhenUsed="1"/>
     <w:lsdException w:name="annotation subject" w:semiHidden="1" w:unhideWhenUsed="1"/>
     <w:lsdException w:name="No List" w:semiHidden="1" w:unhideWhenUsed="1"/>
     <w:lsdException w:name="Outline List 1" w:semiHidden="1" w:unhideWhenUsed="1"/>
@@ -12758,11 +12104,8 @@
     <w:lsdException w:name="Table Contemporary" w:semiHidden="1" w:unhideWhenUsed="1"/>
     <w:lsdException w:name="Table Elegant" w:semiHidden="1" w:unhideWhenUsed="1"/>
     <w:lsdException w:name="Table Professional" w:semiHidden="1" w:unhideWhenUsed="1"/>
-    <w:lsdException w:name="Table Subtle 1" w:semiHidden="1" w:unhideWhenUsed="1"/>
     <w:lsdException w:name="Table Subtle 2" w:semiHidden="1" w:unhideWhenUsed="1"/>
     <w:lsdException w:name="Table Web 1" w:semiHidden="1" w:unhideWhenUsed="1"/>
-    <w:lsdException w:name="Table Web 2" w:semiHidden="1" w:unhideWhenUsed="1"/>
-    <w:lsdException w:name="Table Web 3" w:semiHidden="1" w:unhideWhenUsed="1"/>
     <w:lsdException w:name="Balloon Text" w:semiHidden="1" w:unhideWhenUsed="1"/>
     <w:lsdException w:name="Table Grid" w:uiPriority="59"/>
     <w:lsdException w:name="Table Theme" w:semiHidden="1" w:unhideWhenUsed="1"/>
@@ -12981,6 +12324,11 @@
     <w:lsdException w:name="List Table 5 Dark Accent 6" w:uiPriority="50"/>
     <w:lsdException w:name="List Table 6 Colorful Accent 6" w:uiPriority="51"/>
     <w:lsdException w:name="List Table 7 Colorful Accent 6" w:uiPriority="52"/>
+    <w:lsdException w:name="Mention" w:semiHidden="1" w:unhideWhenUsed="1"/>
+    <w:lsdException w:name="Smart Hyperlink" w:semiHidden="1" w:unhideWhenUsed="1"/>
+    <w:lsdException w:name="Hashtag" w:semiHidden="1" w:unhideWhenUsed="1"/>
+    <w:lsdException w:name="Unresolved Mention" w:semiHidden="1" w:unhideWhenUsed="1"/>
+    <w:lsdException w:name="Smart Link" w:semiHidden="1" w:unhideWhenUsed="1"/>
   </w:latentStyles>
   <w:style w:type="paragraph" w:default="1" w:styleId="Normal">
     <w:name w:val="Normal"/>

</xml_diff>